<commit_message>
add github handle name in reflection doc
</commit_message>
<xml_diff>
--- a/homework_5/Reflection.docx
+++ b/homework_5/Reflection.docx
@@ -8,6 +8,22 @@
       </w:r>
     </w:p>
     <w:p>
+      <w:r>
+        <w:t>Carol Yi Cheng</w:t>
+      </w:r>
+    </w:p>
+    <w:p>
+      <w:proofErr w:type="spellStart"/>
+      <w:r>
+        <w:t>Github</w:t>
+      </w:r>
+      <w:proofErr w:type="spellEnd"/>
+      <w:r>
+        <w:t xml:space="preserve"> account: chengy23</w:t>
+      </w:r>
+    </w:p>
+    <w:p/>
+    <w:p>
       <w:pPr>
         <w:rPr>
           <w:b/>
@@ -92,11 +108,13 @@
       <w:r>
         <w:t xml:space="preserve">nally used a lot of pictures to attract potential customers. I think food pictures effectively speak for the purpose of the website.  </w:t>
       </w:r>
-    </w:p>
-    <w:p>
+      <w:r>
+        <w:t xml:space="preserve">Also, the theme color of the website is white, which helps customers to focus on the content without being distracted. </w:t>
+      </w:r>
       <w:bookmarkStart w:id="0" w:name="_GoBack"/>
       <w:bookmarkEnd w:id="0"/>
     </w:p>
+    <w:p/>
     <w:p>
       <w:pPr>
         <w:rPr>
@@ -119,10 +137,7 @@
         </w:numPr>
       </w:pPr>
       <w:r>
-        <w:t>Add Contact page.</w:t>
-      </w:r>
-      <w:r>
-        <w:t>.</w:t>
+        <w:t>Add Contact page</w:t>
       </w:r>
     </w:p>
     <w:sectPr>

</xml_diff>